<commit_message>
Actualizacion de algunos de los entregables finales
</commit_message>
<xml_diff>
--- a/Editables/InvestigacionAudio.docx
+++ b/Editables/InvestigacionAudio.docx
@@ -614,8 +614,22 @@
           <w:szCs w:val="34"/>
           <w:lang w:eastAsia="es-MX"/>
         </w:rPr>
-        <w:t>Colin Santos Luis Froylan</w:t>
-      </w:r>
+        <w:t xml:space="preserve">Colin Santos Luis </w:t>
+      </w:r>
+      <w:proofErr w:type="spellStart"/>
+      <w:r>
+        <w:rPr>
+          <w:rFonts w:ascii="Times New Roman" w:eastAsia="Times New Roman" w:hAnsi="Times New Roman" w:cs="Times New Roman"/>
+          <w:b/>
+          <w:bCs/>
+          <w:color w:val="000000"/>
+          <w:sz w:val="34"/>
+          <w:szCs w:val="34"/>
+          <w:lang w:eastAsia="es-MX"/>
+        </w:rPr>
+        <w:t>Froylan</w:t>
+      </w:r>
+      <w:proofErr w:type="spellEnd"/>
     </w:p>
     <w:p>
       <w:pPr>
@@ -676,7 +690,7 @@
     </w:p>
     <w:p>
       <w:pPr>
-        <w:spacing w:line="360" w:lineRule="auto"/>
+        <w:spacing w:line="276" w:lineRule="auto"/>
         <w:jc w:val="both"/>
         <w:rPr>
           <w:rFonts w:ascii="Arial" w:hAnsi="Arial" w:cs="Arial"/>
@@ -686,7 +700,21 @@
         <w:rPr>
           <w:rFonts w:ascii="Arial" w:hAnsi="Arial" w:cs="Arial"/>
         </w:rPr>
-        <w:t>La biblioteca implementada para el proyecto es irrKlang, pues esta nos permitió las facilidades de añadir audio 2D y 3D para el proyecto en C++, sin complicaciones en el código</w:t>
+        <w:t xml:space="preserve">La biblioteca implementada para el proyecto es </w:t>
+      </w:r>
+      <w:proofErr w:type="spellStart"/>
+      <w:r>
+        <w:rPr>
+          <w:rFonts w:ascii="Arial" w:hAnsi="Arial" w:cs="Arial"/>
+        </w:rPr>
+        <w:t>irrKlang</w:t>
+      </w:r>
+      <w:proofErr w:type="spellEnd"/>
+      <w:r>
+        <w:rPr>
+          <w:rFonts w:ascii="Arial" w:hAnsi="Arial" w:cs="Arial"/>
+        </w:rPr>
+        <w:t>, pues esta nos permitió las facilidades de añadir audio 2D y 3D para el proyecto en C++, sin complicaciones en el código</w:t>
       </w:r>
       <w:r>
         <w:rPr>
@@ -703,7 +731,7 @@
     </w:p>
     <w:p>
       <w:pPr>
-        <w:spacing w:line="360" w:lineRule="auto"/>
+        <w:spacing w:line="276" w:lineRule="auto"/>
         <w:jc w:val="both"/>
         <w:rPr>
           <w:rFonts w:ascii="Arial" w:hAnsi="Arial" w:cs="Arial"/>
@@ -719,7 +747,63 @@
         <w:rPr>
           <w:rFonts w:ascii="Arial" w:hAnsi="Arial" w:cs="Arial"/>
         </w:rPr>
-        <w:t>bibliotecas investigadas fueron irrKlang, OpenAL, Simple Directmedia Layer (SDL)</w:t>
+        <w:t xml:space="preserve">bibliotecas investigadas fueron </w:t>
+      </w:r>
+      <w:proofErr w:type="spellStart"/>
+      <w:r>
+        <w:rPr>
+          <w:rFonts w:ascii="Arial" w:hAnsi="Arial" w:cs="Arial"/>
+        </w:rPr>
+        <w:t>irrKlang</w:t>
+      </w:r>
+      <w:proofErr w:type="spellEnd"/>
+      <w:r>
+        <w:rPr>
+          <w:rFonts w:ascii="Arial" w:hAnsi="Arial" w:cs="Arial"/>
+        </w:rPr>
+        <w:t xml:space="preserve">, </w:t>
+      </w:r>
+      <w:proofErr w:type="spellStart"/>
+      <w:r>
+        <w:rPr>
+          <w:rFonts w:ascii="Arial" w:hAnsi="Arial" w:cs="Arial"/>
+        </w:rPr>
+        <w:t>OpenAL</w:t>
+      </w:r>
+      <w:proofErr w:type="spellEnd"/>
+      <w:r>
+        <w:rPr>
+          <w:rFonts w:ascii="Arial" w:hAnsi="Arial" w:cs="Arial"/>
+        </w:rPr>
+        <w:t xml:space="preserve">, Simple </w:t>
+      </w:r>
+      <w:proofErr w:type="spellStart"/>
+      <w:r>
+        <w:rPr>
+          <w:rFonts w:ascii="Arial" w:hAnsi="Arial" w:cs="Arial"/>
+        </w:rPr>
+        <w:t>Directmedia</w:t>
+      </w:r>
+      <w:proofErr w:type="spellEnd"/>
+      <w:r>
+        <w:rPr>
+          <w:rFonts w:ascii="Arial" w:hAnsi="Arial" w:cs="Arial"/>
+        </w:rPr>
+        <w:t xml:space="preserve"> </w:t>
+      </w:r>
+      <w:proofErr w:type="spellStart"/>
+      <w:r>
+        <w:rPr>
+          <w:rFonts w:ascii="Arial" w:hAnsi="Arial" w:cs="Arial"/>
+        </w:rPr>
+        <w:t>Layer</w:t>
+      </w:r>
+      <w:proofErr w:type="spellEnd"/>
+      <w:r>
+        <w:rPr>
+          <w:rFonts w:ascii="Arial" w:hAnsi="Arial" w:cs="Arial"/>
+        </w:rPr>
+        <w:t xml:space="preserve"> (SDL)</w:t>
       </w:r>
       <w:r>
         <w:rPr>
@@ -731,38 +815,370 @@
         <w:rPr>
           <w:rFonts w:ascii="Arial" w:hAnsi="Arial" w:cs="Arial"/>
         </w:rPr>
+        <w:t xml:space="preserve"> Simple and </w:t>
+      </w:r>
+      <w:proofErr w:type="spellStart"/>
+      <w:r>
+        <w:rPr>
+          <w:rFonts w:ascii="Arial" w:hAnsi="Arial" w:cs="Arial"/>
+        </w:rPr>
+        <w:t>Fast</w:t>
+      </w:r>
+      <w:proofErr w:type="spellEnd"/>
+      <w:r>
+        <w:rPr>
+          <w:rFonts w:ascii="Arial" w:hAnsi="Arial" w:cs="Arial"/>
+        </w:rPr>
+        <w:t xml:space="preserve"> Multimedia Library</w:t>
+      </w:r>
+      <w:r>
+        <w:rPr>
+          <w:rFonts w:ascii="Arial" w:hAnsi="Arial" w:cs="Arial"/>
+        </w:rPr>
         <w:t xml:space="preserve"> </w:t>
       </w:r>
       <w:r>
         <w:rPr>
           <w:rFonts w:ascii="Arial" w:hAnsi="Arial" w:cs="Arial"/>
         </w:rPr>
-        <w:t>Simple and Fast Multimedia Library</w:t>
-      </w:r>
+        <w:t>(</w:t>
+      </w:r>
+      <w:r>
+        <w:rPr>
+          <w:rFonts w:ascii="Arial" w:hAnsi="Arial" w:cs="Arial"/>
+        </w:rPr>
+        <w:t>SFML</w:t>
+      </w:r>
+      <w:r>
+        <w:rPr>
+          <w:rFonts w:ascii="Arial" w:hAnsi="Arial" w:cs="Arial"/>
+        </w:rPr>
+        <w:t>)</w:t>
+      </w:r>
+      <w:r>
+        <w:rPr>
+          <w:rFonts w:ascii="Arial" w:hAnsi="Arial" w:cs="Arial"/>
+        </w:rPr>
+        <w:t>.</w:t>
+      </w:r>
+    </w:p>
+    <w:p>
+      <w:pPr>
+        <w:spacing w:line="276" w:lineRule="auto"/>
+        <w:jc w:val="both"/>
+        <w:rPr>
+          <w:rFonts w:ascii="Arial" w:hAnsi="Arial" w:cs="Arial"/>
+        </w:rPr>
+      </w:pPr>
+      <w:r>
+        <w:rPr>
+          <w:rFonts w:ascii="Arial" w:hAnsi="Arial" w:cs="Arial"/>
+        </w:rPr>
+        <w:t>A continuación, se describen las características de cada biblioteca de audio.</w:t>
+      </w:r>
+    </w:p>
+    <w:p>
+      <w:pPr>
+        <w:pStyle w:val="Ttulo2"/>
+        <w:spacing w:line="276" w:lineRule="auto"/>
+        <w:jc w:val="both"/>
+      </w:pPr>
+      <w:proofErr w:type="spellStart"/>
+      <w:r>
+        <w:t>irrKlang</w:t>
+      </w:r>
+      <w:proofErr w:type="spellEnd"/>
+    </w:p>
+    <w:p>
+      <w:pPr>
+        <w:spacing w:line="276" w:lineRule="auto"/>
+        <w:jc w:val="both"/>
+        <w:rPr>
+          <w:rFonts w:ascii="Arial" w:hAnsi="Arial" w:cs="Arial"/>
+        </w:rPr>
+      </w:pPr>
+      <w:r>
+        <w:rPr>
+          <w:rFonts w:ascii="Arial" w:hAnsi="Arial" w:cs="Arial"/>
+        </w:rPr>
+        <w:t>Esta biblioteca de audi</w:t>
+      </w:r>
+      <w:r>
+        <w:rPr>
+          <w:rFonts w:ascii="Arial" w:hAnsi="Arial" w:cs="Arial"/>
+        </w:rPr>
+        <w:t>o es usada para videojuegos indie, principalmente. Es gratis si no se usa para fines comerciales y tiene una versión “pro” relativamente barata para fines comerciales. Debido a la cantidad de formatos de audio soportados (</w:t>
+      </w:r>
+      <w:r>
+        <w:rPr>
+          <w:rFonts w:ascii="Arial" w:hAnsi="Arial" w:cs="Arial"/>
+        </w:rPr>
+        <w:t>WAV</w:t>
+      </w:r>
+      <w:r>
+        <w:rPr>
+          <w:rFonts w:ascii="Arial" w:hAnsi="Arial" w:cs="Arial"/>
+        </w:rPr>
+        <w:t xml:space="preserve">, </w:t>
+      </w:r>
+      <w:r>
+        <w:rPr>
+          <w:rFonts w:ascii="Arial" w:hAnsi="Arial" w:cs="Arial"/>
+        </w:rPr>
+        <w:t>MP3</w:t>
+      </w:r>
+      <w:r>
+        <w:rPr>
+          <w:rFonts w:ascii="Arial" w:hAnsi="Arial" w:cs="Arial"/>
+        </w:rPr>
+        <w:t xml:space="preserve">, </w:t>
+      </w:r>
+      <w:r>
+        <w:rPr>
+          <w:rFonts w:ascii="Arial" w:hAnsi="Arial" w:cs="Arial"/>
+        </w:rPr>
+        <w:t>OGG</w:t>
+      </w:r>
+      <w:r>
+        <w:rPr>
+          <w:rFonts w:ascii="Arial" w:hAnsi="Arial" w:cs="Arial"/>
+        </w:rPr>
+        <w:t xml:space="preserve">, </w:t>
+      </w:r>
+      <w:r>
+        <w:rPr>
+          <w:rFonts w:ascii="Arial" w:hAnsi="Arial" w:cs="Arial"/>
+        </w:rPr>
+        <w:t>FLAC</w:t>
+      </w:r>
+      <w:r>
+        <w:rPr>
+          <w:rFonts w:ascii="Arial" w:hAnsi="Arial" w:cs="Arial"/>
+        </w:rPr>
+        <w:t xml:space="preserve">, y demás), esta fue nuestra elección, pues contamos con un archivo </w:t>
+      </w:r>
+      <w:r>
+        <w:rPr>
+          <w:rFonts w:ascii="Arial" w:hAnsi="Arial" w:cs="Arial"/>
+        </w:rPr>
+        <w:t>FLAC</w:t>
+      </w:r>
+      <w:r>
+        <w:rPr>
+          <w:rFonts w:ascii="Arial" w:hAnsi="Arial" w:cs="Arial"/>
+        </w:rPr>
+        <w:t xml:space="preserve"> para música de fondo y un archivo </w:t>
+      </w:r>
+      <w:r>
+        <w:rPr>
+          <w:rFonts w:ascii="Arial" w:hAnsi="Arial" w:cs="Arial"/>
+        </w:rPr>
+        <w:t>MP3</w:t>
+      </w:r>
+      <w:r>
+        <w:rPr>
+          <w:rFonts w:ascii="Arial" w:hAnsi="Arial" w:cs="Arial"/>
+        </w:rPr>
+        <w:t xml:space="preserve"> para efecto de sonido. No solo eso, sino que permite audio simultáneo en 2D y 3D, además de contar con una documentación no tan exhaustiva y enorme, llena de ejemplos, es fácil de implementar en el proyecto y trae todo lo necesario para funcionar adecuadamente. Aunque quizá para trabajos más grandes y complejos sea necesaria una librería con mayores posibilidades, en este caso no necesitamos una gran cantidad de funciones o grandes cantidades de código, por lo que esta fue nuestra elección.</w:t>
+      </w:r>
+      <w:r>
+        <w:rPr>
+          <w:rFonts w:ascii="Arial" w:hAnsi="Arial" w:cs="Arial"/>
+        </w:rPr>
+        <w:t xml:space="preserve"> No requiere ni siquiera una instalación complicada, y todo lo facilita muchísimo.</w:t>
+      </w:r>
+    </w:p>
+    <w:p>
+      <w:pPr>
+        <w:pStyle w:val="Ttulo2"/>
+        <w:spacing w:line="276" w:lineRule="auto"/>
+        <w:jc w:val="both"/>
+      </w:pPr>
+      <w:r>
+        <w:t>F</w:t>
+      </w:r>
+      <w:r>
+        <w:t>MOD</w:t>
+      </w:r>
+    </w:p>
+    <w:p>
+      <w:pPr>
+        <w:spacing w:line="276" w:lineRule="auto"/>
+        <w:jc w:val="both"/>
+        <w:rPr>
+          <w:rFonts w:ascii="Arial" w:hAnsi="Arial" w:cs="Arial"/>
+        </w:rPr>
+      </w:pPr>
+      <w:r>
+        <w:rPr>
+          <w:rFonts w:ascii="Arial" w:hAnsi="Arial" w:cs="Arial"/>
+        </w:rPr>
+        <w:t>F</w:t>
+      </w:r>
+      <w:r>
+        <w:rPr>
+          <w:rFonts w:ascii="Arial" w:hAnsi="Arial" w:cs="Arial"/>
+        </w:rPr>
+        <w:t xml:space="preserve">MOD </w:t>
+      </w:r>
+      <w:proofErr w:type="spellStart"/>
+      <w:r>
+        <w:rPr>
+          <w:rFonts w:ascii="Arial" w:hAnsi="Arial" w:cs="Arial"/>
+        </w:rPr>
+        <w:t>Engine</w:t>
+      </w:r>
+      <w:proofErr w:type="spellEnd"/>
+      <w:r>
+        <w:rPr>
+          <w:rFonts w:ascii="Arial" w:hAnsi="Arial" w:cs="Arial"/>
+        </w:rPr>
+        <w:t xml:space="preserve"> es una biblioteca muy grande </w:t>
+      </w:r>
+      <w:r>
+        <w:rPr>
+          <w:rFonts w:ascii="Arial" w:hAnsi="Arial" w:cs="Arial"/>
+        </w:rPr>
+        <w:t>usada para videojuegos con mayores escalas, aunque también para videojuegos indie. Está especialmente diseñada para videojuegos</w:t>
+      </w:r>
+      <w:r>
+        <w:rPr>
+          <w:rFonts w:ascii="Arial" w:hAnsi="Arial" w:cs="Arial"/>
+        </w:rPr>
+        <w:t xml:space="preserve"> y la documentación es enorme debido a los alcances que tiene en mente</w:t>
+      </w:r>
+      <w:r>
+        <w:rPr>
+          <w:rFonts w:ascii="Arial" w:hAnsi="Arial" w:cs="Arial"/>
+        </w:rPr>
+        <w:t>.</w:t>
+      </w:r>
+      <w:r>
+        <w:rPr>
+          <w:rFonts w:ascii="Arial" w:hAnsi="Arial" w:cs="Arial"/>
+        </w:rPr>
+        <w:t xml:space="preserve"> Lamentablemente, se requieren conocimientos especializados en audio digital, por lo que no fue nuestra primera opción, y porque realmente nuestro proyecto no tiene el alcance ni la necesidad de una biblioteca de audio tan enorme.</w:t>
+      </w:r>
+    </w:p>
+    <w:p>
+      <w:pPr>
+        <w:pStyle w:val="Ttulo2"/>
+        <w:spacing w:line="276" w:lineRule="auto"/>
+        <w:jc w:val="both"/>
+      </w:pPr>
+      <w:r>
+        <w:t>SFML</w:t>
+      </w:r>
+    </w:p>
+    <w:p>
+      <w:pPr>
+        <w:spacing w:line="276" w:lineRule="auto"/>
+        <w:jc w:val="both"/>
+        <w:rPr>
+          <w:rFonts w:ascii="Arial" w:hAnsi="Arial" w:cs="Arial"/>
+        </w:rPr>
+      </w:pPr>
+      <w:r>
+        <w:rPr>
+          <w:rFonts w:ascii="Arial" w:hAnsi="Arial" w:cs="Arial"/>
+        </w:rPr>
+        <w:t xml:space="preserve">Simple and </w:t>
+      </w:r>
+      <w:proofErr w:type="spellStart"/>
+      <w:r>
+        <w:rPr>
+          <w:rFonts w:ascii="Arial" w:hAnsi="Arial" w:cs="Arial"/>
+        </w:rPr>
+        <w:t>Fast</w:t>
+      </w:r>
+      <w:proofErr w:type="spellEnd"/>
+      <w:r>
+        <w:rPr>
+          <w:rFonts w:ascii="Arial" w:hAnsi="Arial" w:cs="Arial"/>
+        </w:rPr>
+        <w:t xml:space="preserve"> Multimedia Library</w:t>
+      </w:r>
+      <w:r>
+        <w:rPr>
+          <w:rFonts w:ascii="Arial" w:hAnsi="Arial" w:cs="Arial"/>
+        </w:rPr>
+        <w:t xml:space="preserve"> es una biblioteca centrada en la multimedia, por lo que también se puede utilizar para gráficos y demás. Cuenta con una documentación que indica cómo añadir la librería a Visual Studio y es muy simple de utilizar, puede que incluso más simple de añadir que </w:t>
+      </w:r>
+      <w:proofErr w:type="spellStart"/>
+      <w:r>
+        <w:rPr>
+          <w:rFonts w:ascii="Arial" w:hAnsi="Arial" w:cs="Arial"/>
+        </w:rPr>
+        <w:t>irrKlang</w:t>
+      </w:r>
+      <w:proofErr w:type="spellEnd"/>
+      <w:r>
+        <w:rPr>
+          <w:rFonts w:ascii="Arial" w:hAnsi="Arial" w:cs="Arial"/>
+        </w:rPr>
+        <w:t>. Así mismo, cuenta con posibilidad de reproducir audio en 2D y 3D. El problema con esta librería, y la razón por la que no se utilizó, es que no permite la reproducción de archivos mp3, solamente WAV, OGG y FLAC.</w:t>
+      </w:r>
+    </w:p>
+    <w:p>
+      <w:pPr>
+        <w:pStyle w:val="Ttulo2"/>
+        <w:spacing w:line="276" w:lineRule="auto"/>
+        <w:jc w:val="both"/>
+      </w:pPr>
+      <w:r>
+        <w:t>SDL</w:t>
+      </w:r>
+    </w:p>
+    <w:p>
+      <w:pPr>
+        <w:spacing w:line="276" w:lineRule="auto"/>
+        <w:jc w:val="both"/>
+        <w:rPr>
+          <w:rFonts w:ascii="Arial" w:hAnsi="Arial" w:cs="Arial"/>
+        </w:rPr>
+      </w:pPr>
+      <w:r>
+        <w:rPr>
+          <w:rFonts w:ascii="Arial" w:hAnsi="Arial" w:cs="Arial"/>
+        </w:rPr>
+        <w:t xml:space="preserve">Simple </w:t>
+      </w:r>
+      <w:proofErr w:type="spellStart"/>
+      <w:r>
+        <w:rPr>
+          <w:rFonts w:ascii="Arial" w:hAnsi="Arial" w:cs="Arial"/>
+        </w:rPr>
+        <w:t>Directmedia</w:t>
+      </w:r>
+      <w:proofErr w:type="spellEnd"/>
       <w:r>
         <w:rPr>
           <w:rFonts w:ascii="Arial" w:hAnsi="Arial" w:cs="Arial"/>
         </w:rPr>
         <w:t xml:space="preserve"> </w:t>
       </w:r>
-      <w:r>
-        <w:rPr>
-          <w:rFonts w:ascii="Arial" w:hAnsi="Arial" w:cs="Arial"/>
-        </w:rPr>
-        <w:t>(</w:t>
-      </w:r>
-      <w:r>
-        <w:rPr>
-          <w:rFonts w:ascii="Arial" w:hAnsi="Arial" w:cs="Arial"/>
-        </w:rPr>
-        <w:t>SFML</w:t>
-      </w:r>
-      <w:r>
-        <w:rPr>
-          <w:rFonts w:ascii="Arial" w:hAnsi="Arial" w:cs="Arial"/>
-        </w:rPr>
-        <w:t>)</w:t>
-      </w:r>
+      <w:proofErr w:type="spellStart"/>
+      <w:r>
+        <w:rPr>
+          <w:rFonts w:ascii="Arial" w:hAnsi="Arial" w:cs="Arial"/>
+        </w:rPr>
+        <w:t>Layer</w:t>
+      </w:r>
+      <w:proofErr w:type="spellEnd"/>
+      <w:r>
+        <w:rPr>
+          <w:rFonts w:ascii="Arial" w:hAnsi="Arial" w:cs="Arial"/>
+        </w:rPr>
+        <w:t xml:space="preserve"> es una biblioteca multimedia también, por lo que maneja tanto gráficos como audio. El problema también es su exhaustiva documentación, y que lo mejor es trabajar ambos aspectos (audio y gráficos) con esta librería, por lo que no se decidió utilizar. Además, la instalación de esta biblioteca no resulta eficiente al tener que compilarla por medio de extras, como </w:t>
+      </w:r>
+      <w:proofErr w:type="spellStart"/>
+      <w:r>
+        <w:rPr>
+          <w:rFonts w:ascii="Arial" w:hAnsi="Arial" w:cs="Arial"/>
+        </w:rPr>
+        <w:t>Cygwin</w:t>
+      </w:r>
+      <w:proofErr w:type="spellEnd"/>
       <w:r>
         <w:rPr>
           <w:rFonts w:ascii="Arial" w:hAnsi="Arial" w:cs="Arial"/>
@@ -772,176 +1188,78 @@
     </w:p>
     <w:p>
       <w:pPr>
-        <w:spacing w:line="360" w:lineRule="auto"/>
+        <w:pStyle w:val="Ttulo2"/>
+        <w:spacing w:line="276" w:lineRule="auto"/>
         <w:jc w:val="both"/>
-        <w:rPr>
-          <w:rFonts w:ascii="Arial" w:hAnsi="Arial" w:cs="Arial"/>
-        </w:rPr>
-      </w:pPr>
-      <w:r>
-        <w:rPr>
-          <w:rFonts w:ascii="Arial" w:hAnsi="Arial" w:cs="Arial"/>
-        </w:rPr>
-        <w:t>A continuación, se describen las características de cada biblioteca de audio.</w:t>
-      </w:r>
-    </w:p>
-    <w:p>
-      <w:pPr>
-        <w:pStyle w:val="Ttulo2"/>
+      </w:pPr>
+      <w:proofErr w:type="spellStart"/>
+      <w:r>
+        <w:t>OpenAL</w:t>
+      </w:r>
+      <w:proofErr w:type="spellEnd"/>
+    </w:p>
+    <w:p>
+      <w:pPr>
+        <w:spacing w:line="276" w:lineRule="auto"/>
         <w:jc w:val="both"/>
-      </w:pPr>
-      <w:r>
-        <w:t>irrKlang</w:t>
-      </w:r>
-    </w:p>
-    <w:p>
-      <w:pPr>
-        <w:spacing w:line="360" w:lineRule="auto"/>
-        <w:jc w:val="both"/>
-        <w:rPr>
-          <w:rFonts w:ascii="Arial" w:hAnsi="Arial" w:cs="Arial"/>
-        </w:rPr>
-      </w:pPr>
-      <w:r>
-        <w:rPr>
-          <w:rFonts w:ascii="Arial" w:hAnsi="Arial" w:cs="Arial"/>
-        </w:rPr>
-        <w:t>Esta biblioteca de audi</w:t>
-      </w:r>
-      <w:r>
-        <w:rPr>
-          <w:rFonts w:ascii="Arial" w:hAnsi="Arial" w:cs="Arial"/>
-        </w:rPr>
-        <w:t>o es usada para videojuegos indie, principalmente. Es gratis si no se usa para fines comerciales y tiene una versión “pro” relativamente barata para fines comerciales. Debido a la cantidad de formatos de audio soportados (</w:t>
-      </w:r>
-      <w:r>
-        <w:rPr>
-          <w:rFonts w:ascii="Arial" w:hAnsi="Arial" w:cs="Arial"/>
-        </w:rPr>
-        <w:t>WAV</w:t>
-      </w:r>
-      <w:r>
-        <w:rPr>
-          <w:rFonts w:ascii="Arial" w:hAnsi="Arial" w:cs="Arial"/>
-        </w:rPr>
-        <w:t xml:space="preserve">, </w:t>
-      </w:r>
-      <w:r>
-        <w:rPr>
-          <w:rFonts w:ascii="Arial" w:hAnsi="Arial" w:cs="Arial"/>
-        </w:rPr>
-        <w:t>MP3</w:t>
-      </w:r>
-      <w:r>
-        <w:rPr>
-          <w:rFonts w:ascii="Arial" w:hAnsi="Arial" w:cs="Arial"/>
-        </w:rPr>
-        <w:t xml:space="preserve">, </w:t>
-      </w:r>
-      <w:r>
-        <w:rPr>
-          <w:rFonts w:ascii="Arial" w:hAnsi="Arial" w:cs="Arial"/>
-        </w:rPr>
-        <w:t>OGG</w:t>
-      </w:r>
-      <w:r>
-        <w:rPr>
-          <w:rFonts w:ascii="Arial" w:hAnsi="Arial" w:cs="Arial"/>
-        </w:rPr>
-        <w:t xml:space="preserve">, </w:t>
-      </w:r>
-      <w:r>
-        <w:rPr>
-          <w:rFonts w:ascii="Arial" w:hAnsi="Arial" w:cs="Arial"/>
-        </w:rPr>
-        <w:t>FLAC</w:t>
-      </w:r>
-      <w:r>
-        <w:rPr>
-          <w:rFonts w:ascii="Arial" w:hAnsi="Arial" w:cs="Arial"/>
-        </w:rPr>
-        <w:t xml:space="preserve">, y demás), esta fue nuestra elección, pues contamos con un archivo </w:t>
-      </w:r>
-      <w:r>
-        <w:rPr>
-          <w:rFonts w:ascii="Arial" w:hAnsi="Arial" w:cs="Arial"/>
-        </w:rPr>
-        <w:t>FLAC</w:t>
-      </w:r>
-      <w:r>
-        <w:rPr>
-          <w:rFonts w:ascii="Arial" w:hAnsi="Arial" w:cs="Arial"/>
-        </w:rPr>
-        <w:t xml:space="preserve"> para música de fondo y un archivo </w:t>
-      </w:r>
-      <w:r>
-        <w:rPr>
-          <w:rFonts w:ascii="Arial" w:hAnsi="Arial" w:cs="Arial"/>
-        </w:rPr>
-        <w:t>MP3</w:t>
-      </w:r>
-      <w:r>
-        <w:rPr>
-          <w:rFonts w:ascii="Arial" w:hAnsi="Arial" w:cs="Arial"/>
-        </w:rPr>
-        <w:t xml:space="preserve"> para efecto de sonido. No solo eso, sino que permite audio simultáneo en 2D y 3D, además de contar con una documentación no tan exhaustiva y enorme, llena de ejemplos, es fácil de implementar en el proyecto y trae todo lo necesario para funcionar adecuadamente. Aunque quizá para trabajos más grandes y complejos sea necesaria una librería con mayores posibilidades, en este caso no necesitamos una gran cantidad de funciones o grandes cantidades de código, por lo que esta fue nuestra elección.</w:t>
-      </w:r>
-      <w:r>
-        <w:rPr>
-          <w:rFonts w:ascii="Arial" w:hAnsi="Arial" w:cs="Arial"/>
-        </w:rPr>
-        <w:t xml:space="preserve"> No requiere ni siquiera una instalación complicada, y todo lo facilita muchísimo.</w:t>
-      </w:r>
-    </w:p>
-    <w:p>
-      <w:pPr>
-        <w:pStyle w:val="Ttulo2"/>
-        <w:jc w:val="both"/>
-      </w:pPr>
-      <w:r>
-        <w:t>F</w:t>
-      </w:r>
-      <w:r>
-        <w:t>MOD</w:t>
-      </w:r>
-    </w:p>
-    <w:p>
-      <w:pPr>
-        <w:spacing w:line="360" w:lineRule="auto"/>
-        <w:jc w:val="both"/>
-        <w:rPr>
-          <w:rFonts w:ascii="Arial" w:hAnsi="Arial" w:cs="Arial"/>
-        </w:rPr>
-      </w:pPr>
-      <w:r>
-        <w:rPr>
-          <w:rFonts w:ascii="Arial" w:hAnsi="Arial" w:cs="Arial"/>
-        </w:rPr>
-        <w:t>F</w:t>
-      </w:r>
-      <w:r>
-        <w:rPr>
-          <w:rFonts w:ascii="Arial" w:hAnsi="Arial" w:cs="Arial"/>
-        </w:rPr>
-        <w:t>MOD Engine</w:t>
-      </w:r>
-      <w:r>
-        <w:rPr>
-          <w:rFonts w:ascii="Arial" w:hAnsi="Arial" w:cs="Arial"/>
-        </w:rPr>
-        <w:t xml:space="preserve"> es una biblioteca muy grande </w:t>
-      </w:r>
-      <w:r>
-        <w:rPr>
-          <w:rFonts w:ascii="Arial" w:hAnsi="Arial" w:cs="Arial"/>
-        </w:rPr>
-        <w:t>usada para videojuegos con mayores escalas, aunque también para videojuegos indie. Está especialmente diseñada para videojuegos</w:t>
-      </w:r>
-      <w:r>
-        <w:rPr>
-          <w:rFonts w:ascii="Arial" w:hAnsi="Arial" w:cs="Arial"/>
-        </w:rPr>
-        <w:t xml:space="preserve"> y la documentación es enorme debido a los alcances que tiene en mente</w:t>
+        <w:rPr>
+          <w:rFonts w:ascii="Arial" w:hAnsi="Arial" w:cs="Arial"/>
+        </w:rPr>
+      </w:pPr>
+      <w:r>
+        <w:rPr>
+          <w:rFonts w:ascii="Arial" w:hAnsi="Arial" w:cs="Arial"/>
+        </w:rPr>
+        <w:t xml:space="preserve">Esta biblioteca es de las más usadas y completas para desarrollo </w:t>
+      </w:r>
+      <w:r>
+        <w:rPr>
+          <w:rFonts w:ascii="Arial" w:hAnsi="Arial" w:cs="Arial"/>
+        </w:rPr>
+        <w:t xml:space="preserve">de audio </w:t>
+      </w:r>
+      <w:r>
+        <w:rPr>
+          <w:rFonts w:ascii="Arial" w:hAnsi="Arial" w:cs="Arial"/>
+        </w:rPr>
+        <w:t xml:space="preserve">con C++. Es muy versátil y las posibilidades son prácticamente infinitas. El problema es que su documentación es la de mayor tamaño, y el código </w:t>
+      </w:r>
+      <w:r>
+        <w:rPr>
+          <w:rFonts w:ascii="Arial" w:hAnsi="Arial" w:cs="Arial"/>
+        </w:rPr>
+        <w:t xml:space="preserve">y pasos </w:t>
+      </w:r>
+      <w:r>
+        <w:rPr>
+          <w:rFonts w:ascii="Arial" w:hAnsi="Arial" w:cs="Arial"/>
+        </w:rPr>
+        <w:t>necesario</w:t>
+      </w:r>
+      <w:r>
+        <w:rPr>
+          <w:rFonts w:ascii="Arial" w:hAnsi="Arial" w:cs="Arial"/>
+        </w:rPr>
+        <w:t>s</w:t>
+      </w:r>
+      <w:r>
+        <w:rPr>
+          <w:rFonts w:ascii="Arial" w:hAnsi="Arial" w:cs="Arial"/>
+        </w:rPr>
+        <w:t xml:space="preserve"> para implementarla es excesivamente grande</w:t>
+      </w:r>
+      <w:r>
+        <w:rPr>
+          <w:rFonts w:ascii="Arial" w:hAnsi="Arial" w:cs="Arial"/>
+        </w:rPr>
+        <w:t xml:space="preserve">, aunque se </w:t>
+      </w:r>
+      <w:r>
+        <w:rPr>
+          <w:rFonts w:ascii="Arial" w:hAnsi="Arial" w:cs="Arial"/>
+        </w:rPr>
+        <w:lastRenderedPageBreak/>
+        <w:t>encuentra muy bien explicado todo</w:t>
       </w:r>
       <w:r>
         <w:rPr>
@@ -953,145 +1271,6 @@
         <w:rPr>
           <w:rFonts w:ascii="Arial" w:hAnsi="Arial" w:cs="Arial"/>
         </w:rPr>
-        <w:t xml:space="preserve"> Lamentablemente, se requieren conocimientos especializados en audio digital, por lo que no fue nuestra primera opción, y porque realmente nuestro proyecto no tiene el alcance ni la necesidad de una biblioteca de audio tan enorme.</w:t>
-      </w:r>
-    </w:p>
-    <w:p>
-      <w:pPr>
-        <w:pStyle w:val="Ttulo2"/>
-        <w:jc w:val="both"/>
-      </w:pPr>
-      <w:r>
-        <w:t>SFML</w:t>
-      </w:r>
-    </w:p>
-    <w:p>
-      <w:pPr>
-        <w:spacing w:line="360" w:lineRule="auto"/>
-        <w:jc w:val="both"/>
-        <w:rPr>
-          <w:rFonts w:ascii="Arial" w:hAnsi="Arial" w:cs="Arial"/>
-        </w:rPr>
-      </w:pPr>
-      <w:r>
-        <w:rPr>
-          <w:rFonts w:ascii="Arial" w:hAnsi="Arial" w:cs="Arial"/>
-        </w:rPr>
-        <w:t>Simple and Fast Multimedia Library</w:t>
-      </w:r>
-      <w:r>
-        <w:rPr>
-          <w:rFonts w:ascii="Arial" w:hAnsi="Arial" w:cs="Arial"/>
-        </w:rPr>
-        <w:t xml:space="preserve"> es una biblioteca centrada en la multimedia, por lo que también se puede utilizar para gráficos y demás. Cuenta con una documentación que indica cómo añadir la librería a Visual Studio y es muy simple de utilizar, puede que incluso más simple de añadir que irrKlang. Así mismo, cuenta con posibilidad de reproducir audio en 2D y 3D. El problema con esta librería, y la razón por la que no se utilizó, es que no permite la reproducción de archivos mp3, solamente WAV, OGG y FLAC.</w:t>
-      </w:r>
-    </w:p>
-    <w:p>
-      <w:pPr>
-        <w:pStyle w:val="Ttulo2"/>
-        <w:jc w:val="both"/>
-      </w:pPr>
-      <w:r>
-        <w:t>SDL</w:t>
-      </w:r>
-    </w:p>
-    <w:p>
-      <w:pPr>
-        <w:spacing w:line="360" w:lineRule="auto"/>
-        <w:jc w:val="both"/>
-        <w:rPr>
-          <w:rFonts w:ascii="Arial" w:hAnsi="Arial" w:cs="Arial"/>
-        </w:rPr>
-      </w:pPr>
-      <w:r>
-        <w:rPr>
-          <w:rFonts w:ascii="Arial" w:hAnsi="Arial" w:cs="Arial"/>
-        </w:rPr>
-        <w:t xml:space="preserve">Simple Directmedia Layer es una biblioteca multimedia también, por lo que maneja tanto gráficos como audio. El problema también es su exhaustiva documentación, y que lo mejor es trabajar ambos aspectos </w:t>
-      </w:r>
-      <w:r>
-        <w:rPr>
-          <w:rFonts w:ascii="Arial" w:hAnsi="Arial" w:cs="Arial"/>
-        </w:rPr>
-        <w:lastRenderedPageBreak/>
-        <w:t>(audio y gráficos) con esta librería, por lo que no se decidió utilizar. Además, la instalación de esta biblioteca no resulta eficiente al tener que compilarla por medio de extras, como Cygwin.</w:t>
-      </w:r>
-    </w:p>
-    <w:p>
-      <w:pPr>
-        <w:pStyle w:val="Ttulo2"/>
-        <w:jc w:val="both"/>
-      </w:pPr>
-      <w:r>
-        <w:t>OpenAL</w:t>
-      </w:r>
-    </w:p>
-    <w:p>
-      <w:pPr>
-        <w:spacing w:line="360" w:lineRule="auto"/>
-        <w:jc w:val="both"/>
-        <w:rPr>
-          <w:rFonts w:ascii="Arial" w:hAnsi="Arial" w:cs="Arial"/>
-        </w:rPr>
-      </w:pPr>
-      <w:r>
-        <w:rPr>
-          <w:rFonts w:ascii="Arial" w:hAnsi="Arial" w:cs="Arial"/>
-        </w:rPr>
-        <w:t xml:space="preserve">Esta biblioteca es de las más usadas y completas para desarrollo </w:t>
-      </w:r>
-      <w:r>
-        <w:rPr>
-          <w:rFonts w:ascii="Arial" w:hAnsi="Arial" w:cs="Arial"/>
-        </w:rPr>
-        <w:t xml:space="preserve">de audio </w:t>
-      </w:r>
-      <w:r>
-        <w:rPr>
-          <w:rFonts w:ascii="Arial" w:hAnsi="Arial" w:cs="Arial"/>
-        </w:rPr>
-        <w:t xml:space="preserve">con C++. Es muy versátil y las posibilidades son prácticamente infinitas. El problema es que su documentación es la de mayor tamaño, y el código </w:t>
-      </w:r>
-      <w:r>
-        <w:rPr>
-          <w:rFonts w:ascii="Arial" w:hAnsi="Arial" w:cs="Arial"/>
-        </w:rPr>
-        <w:t xml:space="preserve">y pasos </w:t>
-      </w:r>
-      <w:r>
-        <w:rPr>
-          <w:rFonts w:ascii="Arial" w:hAnsi="Arial" w:cs="Arial"/>
-        </w:rPr>
-        <w:t>necesario</w:t>
-      </w:r>
-      <w:r>
-        <w:rPr>
-          <w:rFonts w:ascii="Arial" w:hAnsi="Arial" w:cs="Arial"/>
-        </w:rPr>
-        <w:t>s</w:t>
-      </w:r>
-      <w:r>
-        <w:rPr>
-          <w:rFonts w:ascii="Arial" w:hAnsi="Arial" w:cs="Arial"/>
-        </w:rPr>
-        <w:t xml:space="preserve"> para implementarla es excesivamente grande</w:t>
-      </w:r>
-      <w:r>
-        <w:rPr>
-          <w:rFonts w:ascii="Arial" w:hAnsi="Arial" w:cs="Arial"/>
-        </w:rPr>
-        <w:t>, aunque se encuentra muy bien explicado todo</w:t>
-      </w:r>
-      <w:r>
-        <w:rPr>
-          <w:rFonts w:ascii="Arial" w:hAnsi="Arial" w:cs="Arial"/>
-        </w:rPr>
-        <w:t>.</w:t>
-      </w:r>
-      <w:r>
-        <w:rPr>
-          <w:rFonts w:ascii="Arial" w:hAnsi="Arial" w:cs="Arial"/>
-        </w:rPr>
         <w:t xml:space="preserve"> Presenta parentescos a OpenGL, solo que</w:t>
       </w:r>
       <w:r>
@@ -1128,6 +1307,7 @@
     <w:p>
       <w:pPr>
         <w:pStyle w:val="Ttulo1"/>
+        <w:spacing w:line="276" w:lineRule="auto"/>
         <w:rPr>
           <w:b/>
           <w:bCs/>
@@ -1145,12 +1325,21 @@
           <w:b/>
           <w:bCs/>
         </w:rPr>
-        <w:t xml:space="preserve"> de irrKlang</w:t>
-      </w:r>
-    </w:p>
-    <w:p>
-      <w:pPr>
-        <w:spacing w:line="360" w:lineRule="auto"/>
+        <w:t xml:space="preserve"> de </w:t>
+      </w:r>
+      <w:proofErr w:type="spellStart"/>
+      <w:r>
+        <w:rPr>
+          <w:b/>
+          <w:bCs/>
+        </w:rPr>
+        <w:t>irrKlang</w:t>
+      </w:r>
+      <w:proofErr w:type="spellEnd"/>
+    </w:p>
+    <w:p>
+      <w:pPr>
+        <w:spacing w:line="276" w:lineRule="auto"/>
         <w:rPr>
           <w:rFonts w:ascii="Arial" w:hAnsi="Arial" w:cs="Arial"/>
         </w:rPr>
@@ -1193,7 +1382,7 @@
           <w:ilvl w:val="0"/>
           <w:numId w:val="8"/>
         </w:numPr>
-        <w:spacing w:line="360" w:lineRule="auto"/>
+        <w:spacing w:line="276" w:lineRule="auto"/>
         <w:rPr>
           <w:rFonts w:ascii="Arial" w:hAnsi="Arial" w:cs="Arial"/>
         </w:rPr>
@@ -1226,7 +1415,7 @@
     <w:p>
       <w:pPr>
         <w:pStyle w:val="Prrafodelista"/>
-        <w:spacing w:line="360" w:lineRule="auto"/>
+        <w:spacing w:line="276" w:lineRule="auto"/>
         <w:jc w:val="center"/>
         <w:rPr>
           <w:rFonts w:ascii="Arial" w:hAnsi="Arial" w:cs="Arial"/>
@@ -1235,6 +1424,7 @@
       <w:r>
         <w:rPr>
           <w:rFonts w:ascii="Arial" w:hAnsi="Arial" w:cs="Arial"/>
+          <w:noProof/>
         </w:rPr>
         <w:drawing>
           <wp:inline distT="0" distB="0" distL="0" distR="0" wp14:anchorId="15351A63" wp14:editId="770DA919">
@@ -1276,7 +1466,7 @@
     <w:p>
       <w:pPr>
         <w:pStyle w:val="Prrafodelista"/>
-        <w:spacing w:line="360" w:lineRule="auto"/>
+        <w:spacing w:line="276" w:lineRule="auto"/>
         <w:jc w:val="center"/>
         <w:rPr>
           <w:rFonts w:ascii="Arial" w:hAnsi="Arial" w:cs="Arial"/>
@@ -1290,8 +1480,18 @@
           <w:i/>
           <w:iCs/>
         </w:rPr>
-        <w:t>Página de descarga de irrKlang</w:t>
-      </w:r>
+        <w:t xml:space="preserve">Página de descarga de </w:t>
+      </w:r>
+      <w:proofErr w:type="spellStart"/>
+      <w:r>
+        <w:rPr>
+          <w:rFonts w:ascii="Arial" w:hAnsi="Arial" w:cs="Arial"/>
+          <w:i/>
+          <w:iCs/>
+        </w:rPr>
+        <w:t>irrKlang</w:t>
+      </w:r>
+      <w:proofErr w:type="spellEnd"/>
     </w:p>
     <w:p>
       <w:pPr>
@@ -1300,22 +1500,50 @@
           <w:ilvl w:val="0"/>
           <w:numId w:val="8"/>
         </w:numPr>
-        <w:spacing w:line="360" w:lineRule="auto"/>
-        <w:rPr>
-          <w:rFonts w:ascii="Arial" w:hAnsi="Arial" w:cs="Arial"/>
-        </w:rPr>
-      </w:pPr>
-      <w:r>
-        <w:rPr>
-          <w:rFonts w:ascii="Arial" w:hAnsi="Arial" w:cs="Arial"/>
-        </w:rPr>
-        <w:t>Descomprimimos y vamos a la carpeta bin&gt;win32-visualStudio y copiamos todos los .dll y el archivo .exe en nuestra carpeta del proyecto</w:t>
+        <w:spacing w:line="276" w:lineRule="auto"/>
+        <w:rPr>
+          <w:rFonts w:ascii="Arial" w:hAnsi="Arial" w:cs="Arial"/>
+        </w:rPr>
+      </w:pPr>
+      <w:r>
+        <w:rPr>
+          <w:rFonts w:ascii="Arial" w:hAnsi="Arial" w:cs="Arial"/>
+        </w:rPr>
+        <w:t xml:space="preserve">Descomprimimos y vamos a la carpeta </w:t>
+      </w:r>
+      <w:proofErr w:type="spellStart"/>
+      <w:r>
+        <w:rPr>
+          <w:rFonts w:ascii="Arial" w:hAnsi="Arial" w:cs="Arial"/>
+        </w:rPr>
+        <w:t>bin</w:t>
+      </w:r>
+      <w:proofErr w:type="spellEnd"/>
+      <w:r>
+        <w:rPr>
+          <w:rFonts w:ascii="Arial" w:hAnsi="Arial" w:cs="Arial"/>
+        </w:rPr>
+        <w:t>&gt;win32-visualStudio y copiamos todos los .</w:t>
+      </w:r>
+      <w:proofErr w:type="spellStart"/>
+      <w:r>
+        <w:rPr>
+          <w:rFonts w:ascii="Arial" w:hAnsi="Arial" w:cs="Arial"/>
+        </w:rPr>
+        <w:t>dll</w:t>
+      </w:r>
+      <w:proofErr w:type="spellEnd"/>
+      <w:r>
+        <w:rPr>
+          <w:rFonts w:ascii="Arial" w:hAnsi="Arial" w:cs="Arial"/>
+        </w:rPr>
+        <w:t xml:space="preserve"> y el archivo .exe en nuestra carpeta del proyecto</w:t>
       </w:r>
     </w:p>
     <w:p>
       <w:pPr>
         <w:pStyle w:val="Prrafodelista"/>
-        <w:spacing w:line="360" w:lineRule="auto"/>
+        <w:spacing w:line="276" w:lineRule="auto"/>
         <w:jc w:val="center"/>
         <w:rPr>
           <w:rFonts w:ascii="Arial" w:hAnsi="Arial" w:cs="Arial"/>
@@ -1324,8 +1552,8 @@
       <w:r>
         <w:rPr>
           <w:rFonts w:ascii="Arial" w:hAnsi="Arial" w:cs="Arial"/>
-        </w:rPr>
-        <w:lastRenderedPageBreak/>
+          <w:noProof/>
+        </w:rPr>
         <w:drawing>
           <wp:inline distT="0" distB="0" distL="0" distR="0" wp14:anchorId="6FCFC170" wp14:editId="7EC50D3F">
             <wp:extent cx="4405746" cy="2672076"/>
@@ -1366,7 +1594,7 @@
     <w:p>
       <w:pPr>
         <w:pStyle w:val="Prrafodelista"/>
-        <w:spacing w:line="360" w:lineRule="auto"/>
+        <w:spacing w:line="276" w:lineRule="auto"/>
         <w:jc w:val="center"/>
         <w:rPr>
           <w:rFonts w:ascii="Arial" w:hAnsi="Arial" w:cs="Arial"/>
@@ -1380,13 +1608,31 @@
           <w:i/>
           <w:iCs/>
         </w:rPr>
-        <w:t>Carpeta con archivos dll de la librería</w:t>
+        <w:t xml:space="preserve">Carpeta con archivos </w:t>
+      </w:r>
+      <w:proofErr w:type="spellStart"/>
+      <w:r>
+        <w:rPr>
+          <w:rFonts w:ascii="Arial" w:hAnsi="Arial" w:cs="Arial"/>
+          <w:i/>
+          <w:iCs/>
+        </w:rPr>
+        <w:t>dll</w:t>
+      </w:r>
+      <w:proofErr w:type="spellEnd"/>
+      <w:r>
+        <w:rPr>
+          <w:rFonts w:ascii="Arial" w:hAnsi="Arial" w:cs="Arial"/>
+          <w:i/>
+          <w:iCs/>
+        </w:rPr>
+        <w:t xml:space="preserve"> de la librería</w:t>
       </w:r>
     </w:p>
     <w:p>
       <w:pPr>
         <w:pStyle w:val="Prrafodelista"/>
-        <w:spacing w:line="360" w:lineRule="auto"/>
+        <w:spacing w:line="276" w:lineRule="auto"/>
         <w:jc w:val="center"/>
         <w:rPr>
           <w:rFonts w:ascii="Arial" w:hAnsi="Arial" w:cs="Arial"/>
@@ -1399,7 +1645,9 @@
           <w:rFonts w:ascii="Arial" w:hAnsi="Arial" w:cs="Arial"/>
           <w:i/>
           <w:iCs/>
-        </w:rPr>
+          <w:noProof/>
+        </w:rPr>
+        <w:lastRenderedPageBreak/>
         <w:drawing>
           <wp:inline distT="0" distB="0" distL="0" distR="0" wp14:anchorId="4ACAF331" wp14:editId="05860ECD">
             <wp:extent cx="4204855" cy="4037032"/>
@@ -1440,7 +1688,7 @@
     <w:p>
       <w:pPr>
         <w:pStyle w:val="Prrafodelista"/>
-        <w:spacing w:line="360" w:lineRule="auto"/>
+        <w:spacing w:line="276" w:lineRule="auto"/>
         <w:jc w:val="center"/>
         <w:rPr>
           <w:rFonts w:ascii="Arial" w:hAnsi="Arial" w:cs="Arial"/>
@@ -1464,7 +1712,7 @@
           <w:ilvl w:val="0"/>
           <w:numId w:val="8"/>
         </w:numPr>
-        <w:spacing w:line="360" w:lineRule="auto"/>
+        <w:spacing w:line="276" w:lineRule="auto"/>
         <w:rPr>
           <w:rFonts w:ascii="Arial" w:hAnsi="Arial" w:cs="Arial"/>
         </w:rPr>
@@ -1479,13 +1727,41 @@
         <w:rPr>
           <w:rFonts w:ascii="Arial" w:hAnsi="Arial" w:cs="Arial"/>
         </w:rPr>
-        <w:t xml:space="preserve"> descomprimida nuevamente y copiamos la carpeta include. Esta carpeta la añadimos a la carpeta include del proyecto en VS.</w:t>
+        <w:t xml:space="preserve"> descomprimida nuevamente y copiamos la carpeta </w:t>
+      </w:r>
+      <w:proofErr w:type="spellStart"/>
+      <w:r>
+        <w:rPr>
+          <w:rFonts w:ascii="Arial" w:hAnsi="Arial" w:cs="Arial"/>
+        </w:rPr>
+        <w:t>include</w:t>
+      </w:r>
+      <w:proofErr w:type="spellEnd"/>
+      <w:r>
+        <w:rPr>
+          <w:rFonts w:ascii="Arial" w:hAnsi="Arial" w:cs="Arial"/>
+        </w:rPr>
+        <w:t xml:space="preserve">. Esta carpeta la añadimos a la carpeta </w:t>
+      </w:r>
+      <w:proofErr w:type="spellStart"/>
+      <w:r>
+        <w:rPr>
+          <w:rFonts w:ascii="Arial" w:hAnsi="Arial" w:cs="Arial"/>
+        </w:rPr>
+        <w:t>include</w:t>
+      </w:r>
+      <w:proofErr w:type="spellEnd"/>
+      <w:r>
+        <w:rPr>
+          <w:rFonts w:ascii="Arial" w:hAnsi="Arial" w:cs="Arial"/>
+        </w:rPr>
+        <w:t xml:space="preserve"> del proyecto en VS.</w:t>
       </w:r>
     </w:p>
     <w:p>
       <w:pPr>
         <w:pStyle w:val="Prrafodelista"/>
-        <w:spacing w:line="360" w:lineRule="auto"/>
+        <w:spacing w:line="276" w:lineRule="auto"/>
         <w:jc w:val="center"/>
         <w:rPr>
           <w:rFonts w:ascii="Arial" w:hAnsi="Arial" w:cs="Arial"/>
@@ -1498,8 +1774,8 @@
           <w:rFonts w:ascii="Arial" w:hAnsi="Arial" w:cs="Arial"/>
           <w:i/>
           <w:iCs/>
-        </w:rPr>
-        <w:lastRenderedPageBreak/>
+          <w:noProof/>
+        </w:rPr>
         <w:drawing>
           <wp:inline distT="0" distB="0" distL="0" distR="0" wp14:anchorId="6A5B3643" wp14:editId="7B4CC357">
             <wp:extent cx="4391891" cy="2826134"/>
@@ -1540,7 +1816,7 @@
     <w:p>
       <w:pPr>
         <w:pStyle w:val="Prrafodelista"/>
-        <w:spacing w:line="360" w:lineRule="auto"/>
+        <w:spacing w:line="276" w:lineRule="auto"/>
         <w:jc w:val="center"/>
         <w:rPr>
           <w:rFonts w:ascii="Arial" w:hAnsi="Arial" w:cs="Arial"/>
@@ -1554,13 +1830,31 @@
           <w:i/>
           <w:iCs/>
         </w:rPr>
-        <w:t>Carpeta include de la librería</w:t>
+        <w:t xml:space="preserve">Carpeta </w:t>
+      </w:r>
+      <w:proofErr w:type="spellStart"/>
+      <w:r>
+        <w:rPr>
+          <w:rFonts w:ascii="Arial" w:hAnsi="Arial" w:cs="Arial"/>
+          <w:i/>
+          <w:iCs/>
+        </w:rPr>
+        <w:t>include</w:t>
+      </w:r>
+      <w:proofErr w:type="spellEnd"/>
+      <w:r>
+        <w:rPr>
+          <w:rFonts w:ascii="Arial" w:hAnsi="Arial" w:cs="Arial"/>
+          <w:i/>
+          <w:iCs/>
+        </w:rPr>
+        <w:t xml:space="preserve"> de la librería</w:t>
       </w:r>
     </w:p>
     <w:p>
       <w:pPr>
         <w:pStyle w:val="Prrafodelista"/>
-        <w:spacing w:line="360" w:lineRule="auto"/>
+        <w:spacing w:line="276" w:lineRule="auto"/>
         <w:jc w:val="center"/>
         <w:rPr>
           <w:rFonts w:ascii="Arial" w:hAnsi="Arial" w:cs="Arial"/>
@@ -1573,7 +1867,9 @@
           <w:rFonts w:ascii="Arial" w:hAnsi="Arial" w:cs="Arial"/>
           <w:i/>
           <w:iCs/>
-        </w:rPr>
+          <w:noProof/>
+        </w:rPr>
+        <w:lastRenderedPageBreak/>
         <w:drawing>
           <wp:inline distT="0" distB="0" distL="0" distR="0" wp14:anchorId="3F1D8B43" wp14:editId="79D956A9">
             <wp:extent cx="5266057" cy="4412673"/>
@@ -1614,7 +1910,7 @@
     <w:p>
       <w:pPr>
         <w:pStyle w:val="Prrafodelista"/>
-        <w:spacing w:line="360" w:lineRule="auto"/>
+        <w:spacing w:line="276" w:lineRule="auto"/>
         <w:jc w:val="center"/>
         <w:rPr>
           <w:rFonts w:ascii="Arial" w:hAnsi="Arial" w:cs="Arial"/>
@@ -1628,7 +1924,25 @@
           <w:i/>
           <w:iCs/>
         </w:rPr>
-        <w:t>Carpeta del proyecto en VS con lo tomado de la carpeta include de la librería</w:t>
+        <w:t xml:space="preserve">Carpeta del proyecto en VS con lo tomado de la carpeta </w:t>
+      </w:r>
+      <w:proofErr w:type="spellStart"/>
+      <w:r>
+        <w:rPr>
+          <w:rFonts w:ascii="Arial" w:hAnsi="Arial" w:cs="Arial"/>
+          <w:i/>
+          <w:iCs/>
+        </w:rPr>
+        <w:t>include</w:t>
+      </w:r>
+      <w:proofErr w:type="spellEnd"/>
+      <w:r>
+        <w:rPr>
+          <w:rFonts w:ascii="Arial" w:hAnsi="Arial" w:cs="Arial"/>
+          <w:i/>
+          <w:iCs/>
+        </w:rPr>
+        <w:t xml:space="preserve"> de la librería</w:t>
       </w:r>
     </w:p>
     <w:p>
@@ -1638,22 +1952,64 @@
           <w:ilvl w:val="0"/>
           <w:numId w:val="8"/>
         </w:numPr>
-        <w:spacing w:line="360" w:lineRule="auto"/>
-        <w:rPr>
-          <w:rFonts w:ascii="Arial" w:hAnsi="Arial" w:cs="Arial"/>
-        </w:rPr>
-      </w:pPr>
-      <w:r>
-        <w:rPr>
-          <w:rFonts w:ascii="Arial" w:hAnsi="Arial" w:cs="Arial"/>
-        </w:rPr>
-        <w:t>Nuevamente en la carpeta descomprimida de irrKlang, tomamos los archivos contenidos dentro de lib&gt;Win32-visualStudio y los copiamos en la carpeta lib de nuestro proyecto en Visual Studio.</w:t>
+        <w:spacing w:line="276" w:lineRule="auto"/>
+        <w:rPr>
+          <w:rFonts w:ascii="Arial" w:hAnsi="Arial" w:cs="Arial"/>
+        </w:rPr>
+      </w:pPr>
+      <w:r>
+        <w:rPr>
+          <w:rFonts w:ascii="Arial" w:hAnsi="Arial" w:cs="Arial"/>
+        </w:rPr>
+        <w:t xml:space="preserve">Nuevamente en la carpeta descomprimida de </w:t>
+      </w:r>
+      <w:proofErr w:type="spellStart"/>
+      <w:r>
+        <w:rPr>
+          <w:rFonts w:ascii="Arial" w:hAnsi="Arial" w:cs="Arial"/>
+        </w:rPr>
+        <w:t>irrKlang</w:t>
+      </w:r>
+      <w:proofErr w:type="spellEnd"/>
+      <w:r>
+        <w:rPr>
+          <w:rFonts w:ascii="Arial" w:hAnsi="Arial" w:cs="Arial"/>
+        </w:rPr>
+        <w:t xml:space="preserve">, tomamos los archivos contenidos dentro de </w:t>
+      </w:r>
+      <w:proofErr w:type="spellStart"/>
+      <w:r>
+        <w:rPr>
+          <w:rFonts w:ascii="Arial" w:hAnsi="Arial" w:cs="Arial"/>
+        </w:rPr>
+        <w:t>lib</w:t>
+      </w:r>
+      <w:proofErr w:type="spellEnd"/>
+      <w:r>
+        <w:rPr>
+          <w:rFonts w:ascii="Arial" w:hAnsi="Arial" w:cs="Arial"/>
+        </w:rPr>
+        <w:t xml:space="preserve">&gt;Win32-visualStudio y los copiamos en la carpeta </w:t>
+      </w:r>
+      <w:proofErr w:type="spellStart"/>
+      <w:r>
+        <w:rPr>
+          <w:rFonts w:ascii="Arial" w:hAnsi="Arial" w:cs="Arial"/>
+        </w:rPr>
+        <w:t>lib</w:t>
+      </w:r>
+      <w:proofErr w:type="spellEnd"/>
+      <w:r>
+        <w:rPr>
+          <w:rFonts w:ascii="Arial" w:hAnsi="Arial" w:cs="Arial"/>
+        </w:rPr>
+        <w:t xml:space="preserve"> de nuestro proyecto en Visual Studio.</w:t>
       </w:r>
     </w:p>
     <w:p>
       <w:pPr>
         <w:pStyle w:val="Prrafodelista"/>
-        <w:spacing w:line="360" w:lineRule="auto"/>
+        <w:spacing w:line="276" w:lineRule="auto"/>
         <w:jc w:val="center"/>
         <w:rPr>
           <w:rFonts w:ascii="Arial" w:hAnsi="Arial" w:cs="Arial"/>
@@ -1666,8 +2022,8 @@
           <w:rFonts w:ascii="Arial" w:hAnsi="Arial" w:cs="Arial"/>
           <w:i/>
           <w:iCs/>
-        </w:rPr>
-        <w:lastRenderedPageBreak/>
+          <w:noProof/>
+        </w:rPr>
         <w:drawing>
           <wp:inline distT="0" distB="0" distL="0" distR="0" wp14:anchorId="2DBA2F76" wp14:editId="5D0F06EB">
             <wp:extent cx="4966855" cy="1042661"/>
@@ -1708,7 +2064,7 @@
     <w:p>
       <w:pPr>
         <w:pStyle w:val="Prrafodelista"/>
-        <w:spacing w:line="360" w:lineRule="auto"/>
+        <w:spacing w:line="276" w:lineRule="auto"/>
         <w:jc w:val="center"/>
         <w:rPr>
           <w:rFonts w:ascii="Arial" w:hAnsi="Arial" w:cs="Arial"/>
@@ -1728,7 +2084,7 @@
     <w:p>
       <w:pPr>
         <w:pStyle w:val="Prrafodelista"/>
-        <w:spacing w:line="360" w:lineRule="auto"/>
+        <w:spacing w:line="276" w:lineRule="auto"/>
         <w:jc w:val="center"/>
         <w:rPr>
           <w:rFonts w:ascii="Arial" w:hAnsi="Arial" w:cs="Arial"/>
@@ -1741,7 +2097,9 @@
           <w:rFonts w:ascii="Arial" w:hAnsi="Arial" w:cs="Arial"/>
           <w:i/>
           <w:iCs/>
-        </w:rPr>
+          <w:noProof/>
+        </w:rPr>
+        <w:lastRenderedPageBreak/>
         <w:drawing>
           <wp:inline distT="0" distB="0" distL="0" distR="0" wp14:anchorId="4025B8FA" wp14:editId="22FEF5C1">
             <wp:extent cx="3930668" cy="2806931"/>
@@ -1782,7 +2140,7 @@
     <w:p>
       <w:pPr>
         <w:pStyle w:val="Prrafodelista"/>
-        <w:spacing w:line="360" w:lineRule="auto"/>
+        <w:spacing w:line="276" w:lineRule="auto"/>
         <w:jc w:val="center"/>
         <w:rPr>
           <w:rFonts w:ascii="Arial" w:hAnsi="Arial" w:cs="Arial"/>
@@ -1796,7 +2154,25 @@
           <w:i/>
           <w:iCs/>
         </w:rPr>
-        <w:t>Carpeta lib del proyecto</w:t>
+        <w:t xml:space="preserve">Carpeta </w:t>
+      </w:r>
+      <w:proofErr w:type="spellStart"/>
+      <w:r>
+        <w:rPr>
+          <w:rFonts w:ascii="Arial" w:hAnsi="Arial" w:cs="Arial"/>
+          <w:i/>
+          <w:iCs/>
+        </w:rPr>
+        <w:t>lib</w:t>
+      </w:r>
+      <w:proofErr w:type="spellEnd"/>
+      <w:r>
+        <w:rPr>
+          <w:rFonts w:ascii="Arial" w:hAnsi="Arial" w:cs="Arial"/>
+          <w:i/>
+          <w:iCs/>
+        </w:rPr>
+        <w:t xml:space="preserve"> del proyecto</w:t>
       </w:r>
     </w:p>
     <w:p>
@@ -1806,7 +2182,7 @@
           <w:ilvl w:val="0"/>
           <w:numId w:val="8"/>
         </w:numPr>
-        <w:spacing w:line="360" w:lineRule="auto"/>
+        <w:spacing w:line="276" w:lineRule="auto"/>
         <w:rPr>
           <w:rFonts w:ascii="Arial" w:hAnsi="Arial" w:cs="Arial"/>
         </w:rPr>
@@ -1827,7 +2203,7 @@
     <w:p>
       <w:pPr>
         <w:pStyle w:val="Prrafodelista"/>
-        <w:spacing w:line="360" w:lineRule="auto"/>
+        <w:spacing w:line="276" w:lineRule="auto"/>
         <w:jc w:val="center"/>
         <w:rPr>
           <w:rFonts w:ascii="Arial" w:hAnsi="Arial" w:cs="Arial"/>
@@ -1840,6 +2216,7 @@
           <w:rFonts w:ascii="Arial" w:hAnsi="Arial" w:cs="Arial"/>
           <w:i/>
           <w:iCs/>
+          <w:noProof/>
         </w:rPr>
         <w:drawing>
           <wp:inline distT="0" distB="0" distL="0" distR="0" wp14:anchorId="4A5601C6" wp14:editId="608EF01B">
@@ -1881,7 +2258,7 @@
     <w:p>
       <w:pPr>
         <w:pStyle w:val="Prrafodelista"/>
-        <w:spacing w:line="360" w:lineRule="auto"/>
+        <w:spacing w:line="276" w:lineRule="auto"/>
         <w:jc w:val="center"/>
         <w:rPr>
           <w:rFonts w:ascii="Arial" w:hAnsi="Arial" w:cs="Arial"/>
@@ -1901,7 +2278,7 @@
     <w:p>
       <w:pPr>
         <w:pStyle w:val="Prrafodelista"/>
-        <w:spacing w:line="360" w:lineRule="auto"/>
+        <w:spacing w:line="276" w:lineRule="auto"/>
         <w:jc w:val="center"/>
         <w:rPr>
           <w:rFonts w:ascii="Arial" w:hAnsi="Arial" w:cs="Arial"/>
@@ -1914,6 +2291,7 @@
           <w:rFonts w:ascii="Arial" w:hAnsi="Arial" w:cs="Arial"/>
           <w:i/>
           <w:iCs/>
+          <w:noProof/>
         </w:rPr>
         <w:drawing>
           <wp:inline distT="0" distB="0" distL="0" distR="0" wp14:anchorId="691FC9A7" wp14:editId="0387E97B">
@@ -1955,7 +2333,7 @@
     <w:p>
       <w:pPr>
         <w:pStyle w:val="Prrafodelista"/>
-        <w:spacing w:line="360" w:lineRule="auto"/>
+        <w:spacing w:line="276" w:lineRule="auto"/>
         <w:jc w:val="center"/>
         <w:rPr>
           <w:rFonts w:ascii="Arial" w:hAnsi="Arial" w:cs="Arial"/>
@@ -1975,7 +2353,7 @@
     <w:p>
       <w:pPr>
         <w:pStyle w:val="Prrafodelista"/>
-        <w:spacing w:line="360" w:lineRule="auto"/>
+        <w:spacing w:line="276" w:lineRule="auto"/>
         <w:jc w:val="center"/>
         <w:rPr>
           <w:rFonts w:ascii="Arial" w:hAnsi="Arial" w:cs="Arial"/>
@@ -1988,6 +2366,7 @@
           <w:rFonts w:ascii="Arial" w:hAnsi="Arial" w:cs="Arial"/>
           <w:i/>
           <w:iCs/>
+          <w:noProof/>
         </w:rPr>
         <w:drawing>
           <wp:inline distT="0" distB="0" distL="0" distR="0" wp14:anchorId="59697B3D" wp14:editId="3EA9AF3F">
@@ -2029,7 +2408,7 @@
     <w:p>
       <w:pPr>
         <w:pStyle w:val="Prrafodelista"/>
-        <w:spacing w:line="360" w:lineRule="auto"/>
+        <w:spacing w:line="276" w:lineRule="auto"/>
         <w:jc w:val="center"/>
         <w:rPr>
           <w:rFonts w:ascii="Arial" w:hAnsi="Arial" w:cs="Arial"/>
@@ -2049,7 +2428,7 @@
     <w:p>
       <w:pPr>
         <w:pStyle w:val="Prrafodelista"/>
-        <w:spacing w:line="360" w:lineRule="auto"/>
+        <w:spacing w:line="276" w:lineRule="auto"/>
         <w:jc w:val="center"/>
         <w:rPr>
           <w:rFonts w:ascii="Arial" w:hAnsi="Arial" w:cs="Arial"/>
@@ -2062,6 +2441,7 @@
           <w:rFonts w:ascii="Arial" w:hAnsi="Arial" w:cs="Arial"/>
           <w:i/>
           <w:iCs/>
+          <w:noProof/>
         </w:rPr>
         <w:drawing>
           <wp:inline distT="0" distB="0" distL="0" distR="0" wp14:anchorId="25355270" wp14:editId="09A84BC9">
@@ -2103,7 +2483,7 @@
     <w:p>
       <w:pPr>
         <w:pStyle w:val="Prrafodelista"/>
-        <w:spacing w:line="360" w:lineRule="auto"/>
+        <w:spacing w:line="276" w:lineRule="auto"/>
         <w:jc w:val="center"/>
         <w:rPr>
           <w:rFonts w:ascii="Arial" w:hAnsi="Arial" w:cs="Arial"/>
@@ -2117,14 +2497,13 @@
           <w:i/>
           <w:iCs/>
         </w:rPr>
-        <w:lastRenderedPageBreak/>
         <w:t>Comprobación de que ambos motores funcionan adecuadamente</w:t>
       </w:r>
     </w:p>
     <w:p>
       <w:pPr>
         <w:pStyle w:val="Prrafodelista"/>
-        <w:spacing w:line="360" w:lineRule="auto"/>
+        <w:spacing w:line="276" w:lineRule="auto"/>
         <w:jc w:val="center"/>
         <w:rPr>
           <w:rFonts w:ascii="Arial" w:hAnsi="Arial" w:cs="Arial"/>
@@ -2137,6 +2516,7 @@
           <w:rFonts w:ascii="Arial" w:hAnsi="Arial" w:cs="Arial"/>
           <w:i/>
           <w:iCs/>
+          <w:noProof/>
         </w:rPr>
         <w:drawing>
           <wp:inline distT="0" distB="0" distL="0" distR="0" wp14:anchorId="516BC7AC" wp14:editId="26DFF909">
@@ -2178,7 +2558,7 @@
     <w:p>
       <w:pPr>
         <w:pStyle w:val="Prrafodelista"/>
-        <w:spacing w:line="360" w:lineRule="auto"/>
+        <w:spacing w:line="276" w:lineRule="auto"/>
         <w:jc w:val="center"/>
         <w:rPr>
           <w:rFonts w:ascii="Arial" w:hAnsi="Arial" w:cs="Arial"/>
@@ -2198,7 +2578,7 @@
     <w:p>
       <w:pPr>
         <w:pStyle w:val="Prrafodelista"/>
-        <w:spacing w:line="360" w:lineRule="auto"/>
+        <w:spacing w:line="276" w:lineRule="auto"/>
         <w:jc w:val="center"/>
         <w:rPr>
           <w:rFonts w:ascii="Arial" w:hAnsi="Arial" w:cs="Arial"/>
@@ -2207,6 +2587,7 @@
       <w:r>
         <w:rPr>
           <w:rFonts w:ascii="Arial" w:hAnsi="Arial" w:cs="Arial"/>
+          <w:noProof/>
         </w:rPr>
         <w:drawing>
           <wp:inline distT="0" distB="0" distL="0" distR="0" wp14:anchorId="5DDA3C2F" wp14:editId="67302929">
@@ -2248,7 +2629,7 @@
     <w:p>
       <w:pPr>
         <w:pStyle w:val="Prrafodelista"/>
-        <w:spacing w:line="360" w:lineRule="auto"/>
+        <w:spacing w:line="276" w:lineRule="auto"/>
         <w:jc w:val="center"/>
         <w:rPr>
           <w:rFonts w:ascii="Arial" w:hAnsi="Arial" w:cs="Arial"/>
@@ -2280,7 +2661,7 @@
           <w:ilvl w:val="0"/>
           <w:numId w:val="8"/>
         </w:numPr>
-        <w:spacing w:line="360" w:lineRule="auto"/>
+        <w:spacing w:line="276" w:lineRule="auto"/>
         <w:rPr>
           <w:rFonts w:ascii="Arial" w:hAnsi="Arial" w:cs="Arial"/>
         </w:rPr>
@@ -2301,7 +2682,7 @@
     <w:p>
       <w:pPr>
         <w:pStyle w:val="Prrafodelista"/>
-        <w:spacing w:line="360" w:lineRule="auto"/>
+        <w:spacing w:line="276" w:lineRule="auto"/>
         <w:jc w:val="center"/>
         <w:rPr>
           <w:rFonts w:ascii="Arial" w:hAnsi="Arial" w:cs="Arial"/>
@@ -2314,7 +2695,9 @@
           <w:rFonts w:ascii="Arial" w:hAnsi="Arial" w:cs="Arial"/>
           <w:i/>
           <w:iCs/>
-        </w:rPr>
+          <w:noProof/>
+        </w:rPr>
+        <w:lastRenderedPageBreak/>
         <w:drawing>
           <wp:inline distT="0" distB="0" distL="0" distR="0" wp14:anchorId="58188316" wp14:editId="3F69CE5D">
             <wp:extent cx="4465707" cy="327688"/>
@@ -2355,7 +2738,7 @@
     <w:p>
       <w:pPr>
         <w:pStyle w:val="Prrafodelista"/>
-        <w:spacing w:line="360" w:lineRule="auto"/>
+        <w:spacing w:line="276" w:lineRule="auto"/>
         <w:jc w:val="center"/>
         <w:rPr>
           <w:rFonts w:ascii="Arial" w:hAnsi="Arial" w:cs="Arial"/>
@@ -2375,6 +2758,7 @@
     <w:p>
       <w:pPr>
         <w:pStyle w:val="Ttulo1"/>
+        <w:spacing w:line="276" w:lineRule="auto"/>
         <w:rPr>
           <w:b/>
           <w:bCs/>
@@ -2391,14 +2775,20 @@
     <w:p>
       <w:pPr>
         <w:pStyle w:val="Ttulo2"/>
-      </w:pPr>
-      <w:r>
-        <w:t>Colin Santos Luis Froylan</w:t>
-      </w:r>
-    </w:p>
-    <w:p>
-      <w:pPr>
-        <w:spacing w:line="360" w:lineRule="auto"/>
+        <w:spacing w:line="276" w:lineRule="auto"/>
+      </w:pPr>
+      <w:r>
+        <w:t xml:space="preserve">Colin Santos Luis </w:t>
+      </w:r>
+      <w:proofErr w:type="spellStart"/>
+      <w:r>
+        <w:t>Froylan</w:t>
+      </w:r>
+      <w:proofErr w:type="spellEnd"/>
+    </w:p>
+    <w:p>
+      <w:pPr>
+        <w:spacing w:line="276" w:lineRule="auto"/>
         <w:jc w:val="both"/>
         <w:rPr>
           <w:rFonts w:ascii="Arial" w:hAnsi="Arial" w:cs="Arial"/>
@@ -2420,6 +2810,7 @@
     <w:p>
       <w:pPr>
         <w:pStyle w:val="Ttulo2"/>
+        <w:spacing w:line="276" w:lineRule="auto"/>
       </w:pPr>
       <w:r>
         <w:t>Najera Noyola Karla Andrea</w:t>
@@ -2427,16 +2818,41 @@
     </w:p>
     <w:p>
       <w:pPr>
-        <w:spacing w:line="360" w:lineRule="auto"/>
+        <w:spacing w:line="276" w:lineRule="auto"/>
         <w:jc w:val="both"/>
         <w:rPr>
           <w:rFonts w:ascii="Arial" w:hAnsi="Arial" w:cs="Arial"/>
         </w:rPr>
       </w:pPr>
+      <w:r>
+        <w:rPr>
+          <w:rFonts w:ascii="Arial" w:hAnsi="Arial" w:cs="Arial"/>
+        </w:rPr>
+        <w:t>A partir de esta investigación fue posible conocer los alcances que tenemos con respecto al tema de audio, el cual es un elemento que agrega a nuestro proyecto un mayor atractivo. Tras haber escogido la biblioteca y compararla con otras descu</w:t>
+      </w:r>
+      <w:r>
+        <w:rPr>
+          <w:rFonts w:ascii="Arial" w:hAnsi="Arial" w:cs="Arial"/>
+        </w:rPr>
+        <w:t>br</w:t>
+      </w:r>
+      <w:r>
+        <w:rPr>
+          <w:rFonts w:ascii="Arial" w:hAnsi="Arial" w:cs="Arial"/>
+        </w:rPr>
+        <w:t xml:space="preserve">imos que </w:t>
+      </w:r>
+      <w:r>
+        <w:rPr>
+          <w:rFonts w:ascii="Arial" w:hAnsi="Arial" w:cs="Arial"/>
+        </w:rPr>
+        <w:t xml:space="preserve">hicimos una buena elección debido a los alcances que debemos lograr en nuestro trabajo final, siendo que es una opción simple de usar con respecto a sus competidoras, además de completa para cubrir nuestras necesidades. </w:t>
+      </w:r>
     </w:p>
     <w:p>
       <w:pPr>
         <w:pStyle w:val="Ttulo1"/>
+        <w:spacing w:line="276" w:lineRule="auto"/>
         <w:rPr>
           <w:b/>
           <w:bCs/>
@@ -2447,12 +2863,21 @@
           <w:b/>
           <w:bCs/>
         </w:rPr>
-        <w:t>Bibliografía y Mesografía</w:t>
-      </w:r>
-    </w:p>
-    <w:p>
-      <w:pPr>
-        <w:spacing w:after="0" w:line="480" w:lineRule="auto"/>
+        <w:t xml:space="preserve">Bibliografía y </w:t>
+      </w:r>
+      <w:proofErr w:type="spellStart"/>
+      <w:r>
+        <w:rPr>
+          <w:b/>
+          <w:bCs/>
+        </w:rPr>
+        <w:t>Mesografía</w:t>
+      </w:r>
+      <w:proofErr w:type="spellEnd"/>
+    </w:p>
+    <w:p>
+      <w:pPr>
+        <w:spacing w:after="0" w:line="276" w:lineRule="auto"/>
         <w:ind w:left="720" w:hanging="720"/>
         <w:rPr>
           <w:rFonts w:ascii="Arial" w:eastAsia="Times New Roman" w:hAnsi="Arial" w:cs="Arial"/>
@@ -2478,33 +2903,60 @@
     </w:p>
     <w:p>
       <w:pPr>
-        <w:spacing w:after="0" w:line="480" w:lineRule="auto"/>
+        <w:spacing w:after="0" w:line="276" w:lineRule="auto"/>
         <w:ind w:left="720" w:hanging="720"/>
         <w:rPr>
           <w:rFonts w:ascii="Arial" w:eastAsia="Times New Roman" w:hAnsi="Arial" w:cs="Arial"/>
           <w:lang w:eastAsia="es-MX"/>
         </w:rPr>
       </w:pPr>
+      <w:proofErr w:type="spellStart"/>
       <w:r>
         <w:rPr>
           <w:rFonts w:ascii="Arial" w:eastAsia="Times New Roman" w:hAnsi="Arial" w:cs="Arial"/>
           <w:i/>
           <w:iCs/>
-          <w:lang w:eastAsia="es-MX"/>
-        </w:rPr>
-        <w:t>irrKlang - audio and sound library for C++, C# and .NET</w:t>
-      </w:r>
+          <w:lang w:val="en-US" w:eastAsia="es-MX"/>
+        </w:rPr>
+        <w:t>irrKlang</w:t>
+      </w:r>
+      <w:proofErr w:type="spellEnd"/>
       <w:r>
         <w:rPr>
           <w:rFonts w:ascii="Arial" w:eastAsia="Times New Roman" w:hAnsi="Arial" w:cs="Arial"/>
-          <w:lang w:eastAsia="es-MX"/>
-        </w:rPr>
-        <w:t>. (s. f.). Ambiera. Recuperado 22 de mayo de 2022, de https://www.ambiera.com/irrklang/index.html</w:t>
-      </w:r>
-    </w:p>
-    <w:p>
-      <w:pPr>
-        <w:spacing w:after="0" w:line="480" w:lineRule="auto"/>
+          <w:i/>
+          <w:iCs/>
+          <w:lang w:val="en-US" w:eastAsia="es-MX"/>
+        </w:rPr>
+        <w:t xml:space="preserve"> - audio and sound library for C++, C# and .NET</w:t>
+      </w:r>
+      <w:r>
+        <w:rPr>
+          <w:rFonts w:ascii="Arial" w:eastAsia="Times New Roman" w:hAnsi="Arial" w:cs="Arial"/>
+          <w:lang w:val="en-US" w:eastAsia="es-MX"/>
+        </w:rPr>
+        <w:t xml:space="preserve">. (s. f.). </w:t>
+      </w:r>
+      <w:proofErr w:type="spellStart"/>
+      <w:r>
+        <w:rPr>
+          <w:rFonts w:ascii="Arial" w:eastAsia="Times New Roman" w:hAnsi="Arial" w:cs="Arial"/>
+          <w:lang w:eastAsia="es-MX"/>
+        </w:rPr>
+        <w:t>Ambiera</w:t>
+      </w:r>
+      <w:proofErr w:type="spellEnd"/>
+      <w:r>
+        <w:rPr>
+          <w:rFonts w:ascii="Arial" w:eastAsia="Times New Roman" w:hAnsi="Arial" w:cs="Arial"/>
+          <w:lang w:eastAsia="es-MX"/>
+        </w:rPr>
+        <w:t>. Recuperado 22 de mayo de 2022, de https://www.ambiera.com/irrklang/index.html</w:t>
+      </w:r>
+    </w:p>
+    <w:p>
+      <w:pPr>
+        <w:spacing w:after="0" w:line="276" w:lineRule="auto"/>
         <w:ind w:left="720" w:hanging="720"/>
         <w:rPr>
           <w:rFonts w:ascii="Arial" w:eastAsia="Times New Roman" w:hAnsi="Arial" w:cs="Arial"/>
@@ -2516,48 +2968,120 @@
           <w:rFonts w:ascii="Arial" w:eastAsia="Times New Roman" w:hAnsi="Arial" w:cs="Arial"/>
           <w:i/>
           <w:iCs/>
-          <w:lang w:eastAsia="es-MX"/>
+          <w:lang w:val="en-US" w:eastAsia="es-MX"/>
         </w:rPr>
         <w:t>Open source libraries for sound effects in games</w:t>
       </w:r>
       <w:r>
         <w:rPr>
           <w:rFonts w:ascii="Arial" w:eastAsia="Times New Roman" w:hAnsi="Arial" w:cs="Arial"/>
-          <w:lang w:eastAsia="es-MX"/>
-        </w:rPr>
-        <w:t>. (2010, 8 marzo). Stack Overflow. Recuperado 22 de mayo de 2022, de https://stackoverflow.com/questions/2400083/open-source-libraries-for-sound-effects-in-games</w:t>
-      </w:r>
-    </w:p>
-    <w:p>
-      <w:pPr>
-        <w:spacing w:after="0" w:line="480" w:lineRule="auto"/>
+          <w:lang w:val="en-US" w:eastAsia="es-MX"/>
+        </w:rPr>
+        <w:t xml:space="preserve">. </w:t>
+      </w:r>
+      <w:r>
+        <w:rPr>
+          <w:rFonts w:ascii="Arial" w:eastAsia="Times New Roman" w:hAnsi="Arial" w:cs="Arial"/>
+          <w:lang w:eastAsia="es-MX"/>
+        </w:rPr>
+        <w:t xml:space="preserve">(2010, 8 marzo). </w:t>
+      </w:r>
+      <w:proofErr w:type="spellStart"/>
+      <w:r>
+        <w:rPr>
+          <w:rFonts w:ascii="Arial" w:eastAsia="Times New Roman" w:hAnsi="Arial" w:cs="Arial"/>
+          <w:lang w:eastAsia="es-MX"/>
+        </w:rPr>
+        <w:t>Stack</w:t>
+      </w:r>
+      <w:proofErr w:type="spellEnd"/>
+      <w:r>
+        <w:rPr>
+          <w:rFonts w:ascii="Arial" w:eastAsia="Times New Roman" w:hAnsi="Arial" w:cs="Arial"/>
+          <w:lang w:eastAsia="es-MX"/>
+        </w:rPr>
+        <w:t xml:space="preserve"> </w:t>
+      </w:r>
+      <w:proofErr w:type="spellStart"/>
+      <w:r>
+        <w:rPr>
+          <w:rFonts w:ascii="Arial" w:eastAsia="Times New Roman" w:hAnsi="Arial" w:cs="Arial"/>
+          <w:lang w:eastAsia="es-MX"/>
+        </w:rPr>
+        <w:t>Overflow</w:t>
+      </w:r>
+      <w:proofErr w:type="spellEnd"/>
+      <w:r>
+        <w:rPr>
+          <w:rFonts w:ascii="Arial" w:eastAsia="Times New Roman" w:hAnsi="Arial" w:cs="Arial"/>
+          <w:lang w:eastAsia="es-MX"/>
+        </w:rPr>
+        <w:t>. Recuperado 22 de mayo de 2022, de https://stackoverflow.com/questions/2400083/open-source-libraries-for-sound-effects-in-games</w:t>
+      </w:r>
+    </w:p>
+    <w:p>
+      <w:pPr>
+        <w:spacing w:after="0" w:line="276" w:lineRule="auto"/>
         <w:ind w:left="720" w:hanging="720"/>
         <w:rPr>
           <w:rFonts w:ascii="Arial" w:eastAsia="Times New Roman" w:hAnsi="Arial" w:cs="Arial"/>
           <w:lang w:eastAsia="es-MX"/>
         </w:rPr>
       </w:pPr>
+      <w:proofErr w:type="spellStart"/>
       <w:r>
         <w:rPr>
           <w:rFonts w:ascii="Arial" w:eastAsia="Times New Roman" w:hAnsi="Arial" w:cs="Arial"/>
           <w:i/>
           <w:iCs/>
-          <w:lang w:eastAsia="es-MX"/>
-        </w:rPr>
-        <w:lastRenderedPageBreak/>
-        <w:t>OpenAL: Cross Platform 3D Audio</w:t>
-      </w:r>
+          <w:lang w:val="en-US" w:eastAsia="es-MX"/>
+        </w:rPr>
+        <w:t>OpenAL</w:t>
+      </w:r>
+      <w:proofErr w:type="spellEnd"/>
       <w:r>
         <w:rPr>
           <w:rFonts w:ascii="Arial" w:eastAsia="Times New Roman" w:hAnsi="Arial" w:cs="Arial"/>
-          <w:lang w:eastAsia="es-MX"/>
-        </w:rPr>
-        <w:t>. (s. f.). OpenAL. Recuperado 22 de mayo de 2022, de http://www.openal.org/</w:t>
-      </w:r>
-    </w:p>
-    <w:p>
-      <w:pPr>
-        <w:spacing w:after="0" w:line="480" w:lineRule="auto"/>
+          <w:i/>
+          <w:iCs/>
+          <w:lang w:val="en-US" w:eastAsia="es-MX"/>
+        </w:rPr>
+        <w:t>: Cross Platform 3D Audio</w:t>
+      </w:r>
+      <w:r>
+        <w:rPr>
+          <w:rFonts w:ascii="Arial" w:eastAsia="Times New Roman" w:hAnsi="Arial" w:cs="Arial"/>
+          <w:lang w:val="en-US" w:eastAsia="es-MX"/>
+        </w:rPr>
+        <w:t xml:space="preserve">. </w:t>
+      </w:r>
+      <w:r>
+        <w:rPr>
+          <w:rFonts w:ascii="Arial" w:eastAsia="Times New Roman" w:hAnsi="Arial" w:cs="Arial"/>
+          <w:lang w:eastAsia="es-MX"/>
+        </w:rPr>
+        <w:t xml:space="preserve">(s. f.). </w:t>
+      </w:r>
+      <w:proofErr w:type="spellStart"/>
+      <w:r>
+        <w:rPr>
+          <w:rFonts w:ascii="Arial" w:eastAsia="Times New Roman" w:hAnsi="Arial" w:cs="Arial"/>
+          <w:lang w:eastAsia="es-MX"/>
+        </w:rPr>
+        <w:t>OpenAL</w:t>
+      </w:r>
+      <w:proofErr w:type="spellEnd"/>
+      <w:r>
+        <w:rPr>
+          <w:rFonts w:ascii="Arial" w:eastAsia="Times New Roman" w:hAnsi="Arial" w:cs="Arial"/>
+          <w:lang w:eastAsia="es-MX"/>
+        </w:rPr>
+        <w:t>. Recuperado 22 de mayo de 2022, de http://www.openal.org/</w:t>
+      </w:r>
+    </w:p>
+    <w:p>
+      <w:pPr>
+        <w:spacing w:after="0" w:line="276" w:lineRule="auto"/>
         <w:ind w:left="720" w:hanging="720"/>
         <w:rPr>
           <w:rFonts w:ascii="Arial" w:eastAsia="Times New Roman" w:hAnsi="Arial" w:cs="Arial"/>
@@ -2583,7 +3107,7 @@
     </w:p>
     <w:p>
       <w:pPr>
-        <w:spacing w:after="0" w:line="480" w:lineRule="auto"/>
+        <w:spacing w:after="0" w:line="276" w:lineRule="auto"/>
         <w:ind w:left="720" w:hanging="720"/>
         <w:rPr>
           <w:rFonts w:ascii="Arial" w:eastAsia="Times New Roman" w:hAnsi="Arial" w:cs="Arial"/>
@@ -2595,19 +3119,50 @@
           <w:rFonts w:ascii="Arial" w:eastAsia="Times New Roman" w:hAnsi="Arial" w:cs="Arial"/>
           <w:i/>
           <w:iCs/>
-          <w:lang w:eastAsia="es-MX"/>
-        </w:rPr>
-        <w:t>Simple DirectMedia Layer - Homepage</w:t>
-      </w:r>
+          <w:lang w:val="en-US" w:eastAsia="es-MX"/>
+        </w:rPr>
+        <w:t xml:space="preserve">Simple </w:t>
+      </w:r>
+      <w:proofErr w:type="spellStart"/>
       <w:r>
         <w:rPr>
           <w:rFonts w:ascii="Arial" w:eastAsia="Times New Roman" w:hAnsi="Arial" w:cs="Arial"/>
-          <w:lang w:eastAsia="es-MX"/>
-        </w:rPr>
-        <w:t>. (s. f.). SDL. Recuperado 22 de mayo de 2022, de http://libsdl.org/</w:t>
-      </w:r>
-    </w:p>
-    <w:p/>
+          <w:i/>
+          <w:iCs/>
+          <w:lang w:val="en-US" w:eastAsia="es-MX"/>
+        </w:rPr>
+        <w:t>DirectMedia</w:t>
+      </w:r>
+      <w:proofErr w:type="spellEnd"/>
+      <w:r>
+        <w:rPr>
+          <w:rFonts w:ascii="Arial" w:eastAsia="Times New Roman" w:hAnsi="Arial" w:cs="Arial"/>
+          <w:i/>
+          <w:iCs/>
+          <w:lang w:val="en-US" w:eastAsia="es-MX"/>
+        </w:rPr>
+        <w:t xml:space="preserve"> Layer - Homepage</w:t>
+      </w:r>
+      <w:r>
+        <w:rPr>
+          <w:rFonts w:ascii="Arial" w:eastAsia="Times New Roman" w:hAnsi="Arial" w:cs="Arial"/>
+          <w:lang w:val="en-US" w:eastAsia="es-MX"/>
+        </w:rPr>
+        <w:t xml:space="preserve">. (s. f.). </w:t>
+      </w:r>
+      <w:r>
+        <w:rPr>
+          <w:rFonts w:ascii="Arial" w:eastAsia="Times New Roman" w:hAnsi="Arial" w:cs="Arial"/>
+          <w:lang w:eastAsia="es-MX"/>
+        </w:rPr>
+        <w:t>SDL. Recuperado 22 de mayo de 2022, de http://libsdl.org/</w:t>
+      </w:r>
+    </w:p>
+    <w:p>
+      <w:pPr>
+        <w:spacing w:line="276" w:lineRule="auto"/>
+      </w:pPr>
+    </w:p>
     <w:sectPr>
       <w:type w:val="continuous"/>
       <w:pgSz w:w="12240" w:h="15840"/>

</xml_diff>